<commit_message>
Split NPCs and PC
</commit_message>
<xml_diff>
--- a/Raw Chars/Kaylees char/Quarky May.docx
+++ b/Raw Chars/Kaylees char/Quarky May.docx
@@ -56,6 +56,11 @@
       </w:r>
     </w:p>
     <w:p/>
+    <w:p>
+      <w:r>
+        <w:t>Very punk, Black hair with purple ends. 5.8ft tall.</w:t>
+      </w:r>
+    </w:p>
     <w:p/>
     <w:p>
       <w:r>
@@ -161,13 +166,8 @@
       </w:r>
     </w:p>
     <w:p>
-      <w:proofErr w:type="spellStart"/>
-      <w:r>
-        <w:t>Airogell</w:t>
-      </w:r>
-      <w:proofErr w:type="spellEnd"/>
-      <w:r>
-        <w:t xml:space="preserve"> marbles (light weight) accelerated then turned to lead</w:t>
+      <w:r>
+        <w:t>Airogell marbles (light weight) accelerated then turned to lead</w:t>
       </w:r>
     </w:p>
     <w:p/>
@@ -202,63 +202,27 @@
     <w:p/>
     <w:p>
       <w:r>
-        <w:t xml:space="preserve">Timbers </w:t>
-      </w:r>
-      <w:proofErr w:type="spellStart"/>
-      <w:r>
-        <w:t>os</w:t>
-      </w:r>
-      <w:proofErr w:type="spellEnd"/>
-    </w:p>
-    <w:p>
-      <w:proofErr w:type="gramStart"/>
-      <w:r>
-        <w:t>Cant</w:t>
-      </w:r>
-      <w:proofErr w:type="gramEnd"/>
-      <w:r>
-        <w:t xml:space="preserve"> eat food only ppl</w:t>
-      </w:r>
-    </w:p>
-    <w:p>
-      <w:r>
-        <w:t xml:space="preserve">Only </w:t>
-      </w:r>
-      <w:proofErr w:type="spellStart"/>
-      <w:r>
-        <w:t>exeption</w:t>
-      </w:r>
-      <w:proofErr w:type="spellEnd"/>
-      <w:r>
-        <w:t xml:space="preserve"> coffee</w:t>
-      </w:r>
-    </w:p>
-    <w:p>
-      <w:proofErr w:type="spellStart"/>
-      <w:r>
-        <w:t>Sudo</w:t>
-      </w:r>
-      <w:proofErr w:type="spellEnd"/>
-      <w:r>
-        <w:t xml:space="preserve"> stands cast a shadow</w:t>
-      </w:r>
-    </w:p>
-    <w:p>
-      <w:proofErr w:type="spellStart"/>
-      <w:r>
-        <w:t>Crc</w:t>
-      </w:r>
-      <w:proofErr w:type="spellEnd"/>
-      <w:r>
-        <w:t xml:space="preserve"> gas </w:t>
-      </w:r>
-      <w:proofErr w:type="spellStart"/>
-      <w:r>
-        <w:t>nutrlises</w:t>
-      </w:r>
-      <w:proofErr w:type="spellEnd"/>
-      <w:r>
-        <w:t xml:space="preserve"> </w:t>
+        <w:t>Timbers os</w:t>
+      </w:r>
+    </w:p>
+    <w:p>
+      <w:r>
+        <w:t>Cant eat food only ppl</w:t>
+      </w:r>
+    </w:p>
+    <w:p>
+      <w:r>
+        <w:t>Only exeption coffee</w:t>
+      </w:r>
+    </w:p>
+    <w:p>
+      <w:r>
+        <w:t>Sudo stands cast a shadow</w:t>
+      </w:r>
+    </w:p>
+    <w:p>
+      <w:r>
+        <w:t xml:space="preserve">Crc gas nutrlises </w:t>
       </w:r>
     </w:p>
     <w:p>
@@ -276,101 +240,43 @@
     </w:p>
     <w:p>
       <w:r>
-        <w:t xml:space="preserve">RC </w:t>
-      </w:r>
-      <w:proofErr w:type="spellStart"/>
-      <w:r>
-        <w:t>blokin</w:t>
-      </w:r>
-      <w:proofErr w:type="spellEnd"/>
-      <w:r>
-        <w:t xml:space="preserve"> weapons</w:t>
-      </w:r>
-    </w:p>
-    <w:p>
-      <w:r>
-        <w:t xml:space="preserve">RC over 1,000 is </w:t>
-      </w:r>
-      <w:proofErr w:type="spellStart"/>
-      <w:r>
-        <w:t>gould</w:t>
-      </w:r>
-      <w:proofErr w:type="spellEnd"/>
-      <w:r>
-        <w:t xml:space="preserve"> </w:t>
-      </w:r>
-    </w:p>
-    <w:p/>
-    <w:p>
-      <w:proofErr w:type="spellStart"/>
-      <w:r>
-        <w:t>Speshl</w:t>
-      </w:r>
-      <w:proofErr w:type="spellEnd"/>
-      <w:r>
-        <w:t xml:space="preserve"> notes</w:t>
-      </w:r>
-    </w:p>
-    <w:p>
-      <w:proofErr w:type="spellStart"/>
-      <w:r>
-        <w:t>Weeknes</w:t>
-      </w:r>
-      <w:proofErr w:type="spellEnd"/>
-      <w:r>
-        <w:t xml:space="preserve"> </w:t>
-      </w:r>
-      <w:proofErr w:type="spellStart"/>
-      <w:r>
-        <w:t>unbrela</w:t>
-      </w:r>
-      <w:proofErr w:type="spellEnd"/>
-    </w:p>
-    <w:p/>
-    <w:p>
-      <w:proofErr w:type="gramStart"/>
-      <w:r>
-        <w:t>?ppl</w:t>
-      </w:r>
-      <w:proofErr w:type="gramEnd"/>
-      <w:r>
-        <w:t xml:space="preserve"> soup</w:t>
-      </w:r>
-    </w:p>
-    <w:p>
-      <w:proofErr w:type="gramStart"/>
-      <w:r>
-        <w:t>?what</w:t>
-      </w:r>
-      <w:proofErr w:type="gramEnd"/>
-      <w:r>
-        <w:t xml:space="preserve"> is ppl</w:t>
-      </w:r>
-    </w:p>
-    <w:p>
-      <w:proofErr w:type="gramStart"/>
-      <w:r>
-        <w:t>?Give</w:t>
-      </w:r>
-      <w:proofErr w:type="gramEnd"/>
-      <w:r>
-        <w:t xml:space="preserve"> </w:t>
-      </w:r>
-      <w:proofErr w:type="spellStart"/>
-      <w:r>
-        <w:t>Ofther</w:t>
-      </w:r>
-      <w:proofErr w:type="spellEnd"/>
-      <w:r>
-        <w:t xml:space="preserve"> </w:t>
-      </w:r>
-      <w:proofErr w:type="spellStart"/>
-      <w:r>
-        <w:t>anama</w:t>
-      </w:r>
-      <w:proofErr w:type="spellEnd"/>
-      <w:r>
-        <w:t xml:space="preserve"> sou</w:t>
+        <w:t>RC blokin weapons</w:t>
+      </w:r>
+    </w:p>
+    <w:p>
+      <w:r>
+        <w:t xml:space="preserve">RC over 1,000 is gould </w:t>
+      </w:r>
+    </w:p>
+    <w:p/>
+    <w:p>
+      <w:r>
+        <w:t>Speshl notes</w:t>
+      </w:r>
+    </w:p>
+    <w:p>
+      <w:r>
+        <w:t>Weeknes unbrela</w:t>
+      </w:r>
+    </w:p>
+    <w:p/>
+    <w:p>
+      <w:r>
+        <w:t>?ppl soup</w:t>
+      </w:r>
+    </w:p>
+    <w:p>
+      <w:r>
+        <w:t>?what is ppl</w:t>
+      </w:r>
+    </w:p>
+    <w:p>
+      <w:r>
+        <w:lastRenderedPageBreak/>
+        <w:t xml:space="preserve">?Give </w:t>
+      </w:r>
+      <w:r>
+        <w:t>Ofther anama sou</w:t>
       </w:r>
       <w:r>
         <w:t>p</w:t>

</xml_diff>

<commit_message>
Small edits to nav bar
</commit_message>
<xml_diff>
--- a/Raw Chars/Kaylees char/Quarky May.docx
+++ b/Raw Chars/Kaylees char/Quarky May.docx
@@ -64,17 +64,23 @@
     <w:p/>
     <w:p>
       <w:r>
-        <w:t xml:space="preserve">How did you get </w:t>
-      </w:r>
-      <w:proofErr w:type="spellStart"/>
-      <w:proofErr w:type="gramStart"/>
-      <w:r>
-        <w:t>cout</w:t>
-      </w:r>
-      <w:proofErr w:type="spellEnd"/>
-      <w:proofErr w:type="gramEnd"/>
-    </w:p>
-    <w:p/>
+        <w:t>Lead the police away from an eros arms sell, got caught, refused to say anything, instead of letting her go (she has no id) they sent her to QC.</w:t>
+      </w:r>
+    </w:p>
+    <w:p/>
+    <w:p>
+      <w:r>
+        <w:t>Skills</w:t>
+      </w:r>
+    </w:p>
+    <w:p>
+      <w:r>
+        <w:t xml:space="preserve">Can make </w:t>
+      </w:r>
+      <w:r>
+        <w:t>Dura-Steel</w:t>
+      </w:r>
+    </w:p>
     <w:p/>
     <w:p>
       <w:r>
@@ -149,6 +155,7 @@
     </w:p>
     <w:p>
       <w:r>
+        <w:lastRenderedPageBreak/>
         <w:t>Literally the strong force</w:t>
       </w:r>
     </w:p>
@@ -160,7 +167,6 @@
     </w:p>
     <w:p>
       <w:r>
-        <w:lastRenderedPageBreak/>
         <w:t xml:space="preserve">Dura-Steel power suit </w:t>
       </w:r>
     </w:p>
@@ -187,13 +193,8 @@
       </w:r>
     </w:p>
     <w:p>
-      <w:proofErr w:type="spellStart"/>
-      <w:r>
-        <w:t>Airogell</w:t>
-      </w:r>
-      <w:proofErr w:type="spellEnd"/>
-      <w:r>
-        <w:t xml:space="preserve"> marbles (light weight) accelerated then turned to lead</w:t>
+      <w:r>
+        <w:t>Airogell marbles (light weight) accelerated then turned to lead</w:t>
       </w:r>
     </w:p>
     <w:p/>
@@ -228,65 +229,27 @@
     <w:p/>
     <w:p>
       <w:r>
-        <w:t xml:space="preserve">Timbers </w:t>
-      </w:r>
-      <w:proofErr w:type="spellStart"/>
-      <w:r>
-        <w:t>os</w:t>
-      </w:r>
-      <w:proofErr w:type="spellEnd"/>
-    </w:p>
-    <w:p>
-      <w:proofErr w:type="spellStart"/>
-      <w:proofErr w:type="gramStart"/>
-      <w:r>
-        <w:t>Cant</w:t>
-      </w:r>
-      <w:proofErr w:type="spellEnd"/>
-      <w:proofErr w:type="gramEnd"/>
-      <w:r>
-        <w:t xml:space="preserve"> eat food only ppl</w:t>
-      </w:r>
-    </w:p>
-    <w:p>
-      <w:r>
-        <w:t xml:space="preserve">Only </w:t>
-      </w:r>
-      <w:proofErr w:type="spellStart"/>
-      <w:r>
-        <w:t>exeption</w:t>
-      </w:r>
-      <w:proofErr w:type="spellEnd"/>
-      <w:r>
-        <w:t xml:space="preserve"> coffee</w:t>
-      </w:r>
-    </w:p>
-    <w:p>
-      <w:proofErr w:type="spellStart"/>
-      <w:r>
-        <w:t>Sudo</w:t>
-      </w:r>
-      <w:proofErr w:type="spellEnd"/>
-      <w:r>
-        <w:t xml:space="preserve"> stands cast a shadow</w:t>
-      </w:r>
-    </w:p>
-    <w:p>
-      <w:proofErr w:type="spellStart"/>
-      <w:r>
-        <w:t>Crc</w:t>
-      </w:r>
-      <w:proofErr w:type="spellEnd"/>
-      <w:r>
-        <w:t xml:space="preserve"> gas </w:t>
-      </w:r>
-      <w:proofErr w:type="spellStart"/>
-      <w:r>
-        <w:t>nutrlises</w:t>
-      </w:r>
-      <w:proofErr w:type="spellEnd"/>
-      <w:r>
-        <w:t xml:space="preserve"> </w:t>
+        <w:t>Timbers os</w:t>
+      </w:r>
+    </w:p>
+    <w:p>
+      <w:r>
+        <w:t>Cant eat food only ppl</w:t>
+      </w:r>
+    </w:p>
+    <w:p>
+      <w:r>
+        <w:t>Only exeption coffee</w:t>
+      </w:r>
+    </w:p>
+    <w:p>
+      <w:r>
+        <w:t>Sudo stands cast a shadow</w:t>
+      </w:r>
+    </w:p>
+    <w:p>
+      <w:r>
+        <w:t xml:space="preserve">Crc gas nutrlises </w:t>
       </w:r>
     </w:p>
     <w:p>
@@ -304,101 +267,42 @@
     </w:p>
     <w:p>
       <w:r>
-        <w:t xml:space="preserve">RC </w:t>
-      </w:r>
-      <w:proofErr w:type="spellStart"/>
-      <w:r>
-        <w:t>blokin</w:t>
-      </w:r>
-      <w:proofErr w:type="spellEnd"/>
-      <w:r>
-        <w:t xml:space="preserve"> weapons</w:t>
-      </w:r>
-    </w:p>
-    <w:p>
-      <w:r>
-        <w:t xml:space="preserve">RC over 1,000 is </w:t>
-      </w:r>
-      <w:proofErr w:type="spellStart"/>
-      <w:r>
-        <w:t>gould</w:t>
-      </w:r>
-      <w:proofErr w:type="spellEnd"/>
-      <w:r>
-        <w:t xml:space="preserve"> </w:t>
-      </w:r>
-    </w:p>
-    <w:p/>
-    <w:p>
-      <w:proofErr w:type="spellStart"/>
-      <w:r>
-        <w:t>Speshl</w:t>
-      </w:r>
-      <w:proofErr w:type="spellEnd"/>
-      <w:r>
-        <w:t xml:space="preserve"> notes</w:t>
-      </w:r>
-    </w:p>
-    <w:p>
-      <w:proofErr w:type="spellStart"/>
-      <w:r>
-        <w:t>Weeknes</w:t>
-      </w:r>
-      <w:proofErr w:type="spellEnd"/>
-      <w:r>
-        <w:t xml:space="preserve"> </w:t>
-      </w:r>
-      <w:proofErr w:type="spellStart"/>
-      <w:r>
-        <w:t>unbrela</w:t>
-      </w:r>
-      <w:proofErr w:type="spellEnd"/>
-    </w:p>
-    <w:p/>
-    <w:p>
-      <w:proofErr w:type="gramStart"/>
-      <w:r>
-        <w:t>?ppl</w:t>
-      </w:r>
-      <w:proofErr w:type="gramEnd"/>
-      <w:r>
-        <w:t xml:space="preserve"> soup</w:t>
-      </w:r>
-    </w:p>
-    <w:p>
-      <w:proofErr w:type="gramStart"/>
-      <w:r>
-        <w:t>?what</w:t>
-      </w:r>
-      <w:proofErr w:type="gramEnd"/>
-      <w:r>
-        <w:t xml:space="preserve"> is ppl</w:t>
-      </w:r>
-    </w:p>
-    <w:p>
-      <w:proofErr w:type="gramStart"/>
-      <w:r>
-        <w:t>?Give</w:t>
-      </w:r>
-      <w:proofErr w:type="gramEnd"/>
-      <w:r>
-        <w:t xml:space="preserve"> </w:t>
-      </w:r>
-      <w:proofErr w:type="spellStart"/>
-      <w:r>
-        <w:t>Ofther</w:t>
-      </w:r>
-      <w:proofErr w:type="spellEnd"/>
-      <w:r>
-        <w:t xml:space="preserve"> </w:t>
-      </w:r>
-      <w:proofErr w:type="spellStart"/>
-      <w:r>
-        <w:t>anama</w:t>
-      </w:r>
-      <w:proofErr w:type="spellEnd"/>
-      <w:r>
-        <w:t xml:space="preserve"> sou</w:t>
+        <w:t>RC blokin weapons</w:t>
+      </w:r>
+    </w:p>
+    <w:p>
+      <w:r>
+        <w:t xml:space="preserve">RC over 1,000 is gould </w:t>
+      </w:r>
+    </w:p>
+    <w:p/>
+    <w:p>
+      <w:r>
+        <w:t>Speshl notes</w:t>
+      </w:r>
+    </w:p>
+    <w:p>
+      <w:r>
+        <w:t>Weeknes unbrela</w:t>
+      </w:r>
+    </w:p>
+    <w:p/>
+    <w:p>
+      <w:r>
+        <w:t>?ppl soup</w:t>
+      </w:r>
+    </w:p>
+    <w:p>
+      <w:r>
+        <w:t>?what is ppl</w:t>
+      </w:r>
+    </w:p>
+    <w:p>
+      <w:r>
+        <w:t xml:space="preserve">?Give </w:t>
+      </w:r>
+      <w:r>
+        <w:t>Ofther anama sou</w:t>
       </w:r>
       <w:r>
         <w:t>p</w:t>

</xml_diff>